<commit_message>
Revert "continue from chen"
This reverts commit 3a557fa1187ae5f829827ad8858c8f960d259de9.
</commit_message>
<xml_diff>
--- a/HW01-软件开发实践-陈俊杰-邓旋凯.docx
+++ b/HW01-软件开发实践-陈俊杰-邓旋凯.docx
@@ -239,7 +239,15 @@
         <w:rPr>
           <w:rFonts w:hint="eastAsia"/>
         </w:rPr>
-        <w:t>操作系统。</w:t>
+        <w:t>操作系</w:t>
+      </w:r>
+      <w:bookmarkStart w:id="0" w:name="_GoBack"/>
+      <w:bookmarkEnd w:id="0"/>
+      <w:r>
+        <w:rPr>
+          <w:rFonts w:hint="eastAsia"/>
+        </w:rPr>
+        <w:t>统。</w:t>
       </w:r>
     </w:p>
     <w:p>
@@ -259,6 +267,9 @@
       <w:pPr>
         <w:pStyle w:val="a3"/>
         <w:ind w:left="420" w:firstLineChars="300" w:firstLine="840"/>
+        <w:rPr>
+          <w:rFonts w:hint="eastAsia"/>
+        </w:rPr>
       </w:pPr>
       <w:r>
         <w:rPr>
@@ -410,6 +421,9 @@
       <w:pPr>
         <w:pStyle w:val="a3"/>
         <w:ind w:left="420" w:firstLineChars="0" w:firstLine="0"/>
+        <w:rPr>
+          <w:rFonts w:hint="eastAsia"/>
+        </w:rPr>
       </w:pPr>
       <w:r>
         <w:rPr>
@@ -504,6 +518,9 @@
     <w:p>
       <w:pPr>
         <w:ind w:firstLine="555"/>
+        <w:rPr>
+          <w:rFonts w:hint="eastAsia"/>
+        </w:rPr>
       </w:pPr>
       <w:r>
         <w:rPr>
@@ -535,6 +552,9 @@
     <w:p>
       <w:pPr>
         <w:pStyle w:val="2"/>
+        <w:rPr>
+          <w:rFonts w:hint="eastAsia"/>
+        </w:rPr>
       </w:pPr>
       <w:r>
         <w:rPr>
@@ -624,6 +644,9 @@
     <w:p>
       <w:pPr>
         <w:pStyle w:val="2"/>
+        <w:rPr>
+          <w:rFonts w:hint="eastAsia"/>
+        </w:rPr>
       </w:pPr>
       <w:r>
         <w:t>项目检查点</w:t>
@@ -1153,6 +1176,9 @@
               <w:pStyle w:val="a3"/>
               <w:ind w:firstLineChars="0" w:firstLine="0"/>
               <w:jc w:val="center"/>
+              <w:rPr>
+                <w:rFonts w:hint="eastAsia"/>
+              </w:rPr>
             </w:pPr>
             <w:r>
               <w:t>阅读功能</w:t>
@@ -1230,6 +1256,9 @@
               <w:pStyle w:val="a3"/>
               <w:ind w:firstLineChars="0" w:firstLine="0"/>
               <w:jc w:val="center"/>
+              <w:rPr>
+                <w:rFonts w:hint="eastAsia"/>
+              </w:rPr>
             </w:pPr>
             <w:r>
               <w:rPr>
@@ -1325,6 +1354,9 @@
               <w:pStyle w:val="a3"/>
               <w:ind w:firstLineChars="0" w:firstLine="0"/>
               <w:jc w:val="center"/>
+              <w:rPr>
+                <w:rFonts w:hint="eastAsia"/>
+              </w:rPr>
             </w:pPr>
             <w:r>
               <w:rPr>
@@ -1343,6 +1375,9 @@
               <w:pStyle w:val="a3"/>
               <w:ind w:firstLineChars="0" w:firstLine="0"/>
               <w:jc w:val="center"/>
+              <w:rPr>
+                <w:rFonts w:hint="eastAsia"/>
+              </w:rPr>
             </w:pPr>
             <w:r>
               <w:t>商城功能</w:t>
@@ -1420,6 +1455,9 @@
               <w:pStyle w:val="a3"/>
               <w:ind w:firstLineChars="0" w:firstLine="0"/>
               <w:jc w:val="center"/>
+              <w:rPr>
+                <w:rFonts w:hint="eastAsia"/>
+              </w:rPr>
             </w:pPr>
             <w:r>
               <w:rPr>
@@ -1515,6 +1553,9 @@
               <w:pStyle w:val="a3"/>
               <w:ind w:firstLineChars="0" w:firstLine="0"/>
               <w:jc w:val="center"/>
+              <w:rPr>
+                <w:rFonts w:hint="eastAsia"/>
+              </w:rPr>
             </w:pPr>
             <w:r>
               <w:rPr>
@@ -2079,214 +2120,12 @@
         </w:numPr>
         <w:ind w:firstLineChars="0"/>
         <w:jc w:val="left"/>
-        <w:rPr>
-          <w:rFonts w:hint="eastAsia"/>
-        </w:rPr>
       </w:pPr>
       <w:r>
         <w:rPr>
           <w:rFonts w:hint="eastAsia"/>
         </w:rPr>
         <w:t>配置管理项</w:t>
-      </w:r>
-    </w:p>
-    <w:p>
-      <w:pPr>
-        <w:pStyle w:val="a3"/>
-        <w:ind w:left="420" w:firstLineChars="0" w:firstLine="0"/>
-        <w:jc w:val="left"/>
-        <w:rPr>
-          <w:rFonts w:hint="eastAsia"/>
-        </w:rPr>
-      </w:pPr>
-      <w:r>
-        <w:rPr>
-          <w:rFonts w:hint="eastAsia"/>
-        </w:rPr>
-        <w:t>《需求分析报告》</w:t>
-      </w:r>
-      <w:r>
-        <w:rPr>
-          <w:rFonts w:hint="eastAsia"/>
-        </w:rPr>
-        <w:t>-----</w:t>
-      </w:r>
-      <w:r>
-        <w:rPr>
-          <w:rFonts w:hint="eastAsia"/>
-        </w:rPr>
-        <w:t>邓旋凯</w:t>
-      </w:r>
-      <w:r>
-        <w:rPr>
-          <w:rFonts w:hint="eastAsia"/>
-        </w:rPr>
-        <w:t>+</w:t>
-      </w:r>
-      <w:r>
-        <w:rPr>
-          <w:rFonts w:hint="eastAsia"/>
-        </w:rPr>
-        <w:t>陈俊杰</w:t>
-      </w:r>
-    </w:p>
-    <w:p>
-      <w:pPr>
-        <w:pStyle w:val="a3"/>
-        <w:ind w:left="420" w:firstLineChars="0" w:firstLine="0"/>
-        <w:jc w:val="left"/>
-      </w:pPr>
-      <w:r>
-        <w:rPr>
-          <w:rFonts w:hint="eastAsia"/>
-        </w:rPr>
-        <w:t>《软件设计书》</w:t>
-      </w:r>
-      <w:r>
-        <w:rPr>
-          <w:rFonts w:hint="eastAsia"/>
-        </w:rPr>
-        <w:t>--------</w:t>
-      </w:r>
-      <w:r>
-        <w:rPr>
-          <w:rFonts w:hint="eastAsia"/>
-        </w:rPr>
-        <w:t>邓旋凯</w:t>
-      </w:r>
-    </w:p>
-    <w:p>
-      <w:pPr>
-        <w:pStyle w:val="a3"/>
-        <w:ind w:left="420" w:firstLineChars="0" w:firstLine="0"/>
-        <w:jc w:val="left"/>
-        <w:rPr>
-          <w:rFonts w:hint="eastAsia"/>
-        </w:rPr>
-      </w:pPr>
-      <w:r>
-        <w:rPr>
-          <w:rFonts w:hint="eastAsia"/>
-        </w:rPr>
-        <w:lastRenderedPageBreak/>
-        <w:t>《详细设计书》</w:t>
-      </w:r>
-      <w:r>
-        <w:rPr>
-          <w:rFonts w:hint="eastAsia"/>
-        </w:rPr>
-        <w:t>----------</w:t>
-      </w:r>
-      <w:r>
-        <w:rPr>
-          <w:rFonts w:hint="eastAsia"/>
-        </w:rPr>
-        <w:t>邓旋凯</w:t>
-      </w:r>
-      <w:r>
-        <w:rPr>
-          <w:rFonts w:hint="eastAsia"/>
-        </w:rPr>
-        <w:t>+</w:t>
-      </w:r>
-      <w:r>
-        <w:rPr>
-          <w:rFonts w:hint="eastAsia"/>
-        </w:rPr>
-        <w:t>陈俊杰</w:t>
-      </w:r>
-    </w:p>
-    <w:p>
-      <w:pPr>
-        <w:pStyle w:val="a3"/>
-        <w:ind w:left="420" w:firstLineChars="0" w:firstLine="0"/>
-        <w:jc w:val="left"/>
-        <w:rPr>
-          <w:rFonts w:hint="eastAsia"/>
-        </w:rPr>
-      </w:pPr>
-      <w:r>
-        <w:rPr>
-          <w:rFonts w:hint="eastAsia"/>
-        </w:rPr>
-        <w:t>《用户需求说明书》</w:t>
-      </w:r>
-      <w:r>
-        <w:t>----</w:t>
-      </w:r>
-      <w:r>
-        <w:rPr>
-          <w:rFonts w:hint="eastAsia"/>
-        </w:rPr>
-        <w:t>陈俊杰</w:t>
-      </w:r>
-    </w:p>
-    <w:p>
-      <w:pPr>
-        <w:pStyle w:val="a3"/>
-        <w:ind w:left="420" w:firstLineChars="0" w:firstLine="0"/>
-        <w:jc w:val="left"/>
-      </w:pPr>
-      <w:r>
-        <w:rPr>
-          <w:rFonts w:hint="eastAsia"/>
-        </w:rPr>
-        <w:t>《测试报告》</w:t>
-      </w:r>
-      <w:r>
-        <w:rPr>
-          <w:rFonts w:hint="eastAsia"/>
-        </w:rPr>
-        <w:t>--------------</w:t>
-      </w:r>
-      <w:r>
-        <w:rPr>
-          <w:rFonts w:hint="eastAsia"/>
-        </w:rPr>
-        <w:t>陈俊杰</w:t>
-      </w:r>
-    </w:p>
-    <w:p>
-      <w:pPr>
-        <w:pStyle w:val="a3"/>
-        <w:ind w:left="420" w:firstLineChars="0" w:firstLine="0"/>
-        <w:jc w:val="left"/>
-        <w:rPr>
-          <w:rFonts w:hint="eastAsia"/>
-        </w:rPr>
-      </w:pPr>
-      <w:r>
-        <w:t xml:space="preserve"> </w:t>
-      </w:r>
-      <w:r>
-        <w:rPr>
-          <w:rFonts w:hint="eastAsia"/>
-        </w:rPr>
-        <w:t>编码</w:t>
-      </w:r>
-      <w:r>
-        <w:rPr>
-          <w:rFonts w:hint="eastAsia"/>
-        </w:rPr>
-        <w:t>-------------------------</w:t>
-      </w:r>
-      <w:r>
-        <w:rPr>
-          <w:rFonts w:hint="eastAsia"/>
-        </w:rPr>
-        <w:t>邓旋凯</w:t>
-      </w:r>
-      <w:r>
-        <w:rPr>
-          <w:rFonts w:hint="eastAsia"/>
-        </w:rPr>
-        <w:t>+</w:t>
-      </w:r>
-      <w:r>
-        <w:rPr>
-          <w:rFonts w:hint="eastAsia"/>
-        </w:rPr>
-        <w:t>陈俊杰</w:t>
       </w:r>
     </w:p>
     <w:p>
@@ -2309,81 +2148,18 @@
     <w:p>
       <w:pPr>
         <w:pStyle w:val="a3"/>
-        <w:ind w:left="420" w:firstLineChars="0" w:firstLine="0"/>
+        <w:numPr>
+          <w:ilvl w:val="0"/>
+          <w:numId w:val="4"/>
+        </w:numPr>
+        <w:ind w:firstLineChars="0"/>
         <w:jc w:val="left"/>
       </w:pPr>
       <w:r>
-        <w:t>M</w:t>
-      </w:r>
-      <w:r>
-        <w:rPr>
-          <w:rFonts w:hint="eastAsia"/>
-        </w:rPr>
-        <w:t>aster</w:t>
-      </w:r>
-      <w:r>
-        <w:t>:</w:t>
-      </w:r>
-      <w:r>
-        <w:rPr>
-          <w:rFonts w:hint="eastAsia"/>
-        </w:rPr>
-        <w:t>项目的主体分支</w:t>
-      </w:r>
-    </w:p>
-    <w:p>
-      <w:pPr>
-        <w:pStyle w:val="a3"/>
-        <w:ind w:left="420" w:firstLineChars="0" w:firstLine="0"/>
-        <w:jc w:val="left"/>
-      </w:pPr>
-      <w:proofErr w:type="spellStart"/>
-      <w:r>
-        <w:t>Disordia</w:t>
-      </w:r>
-      <w:r>
-        <w:rPr>
-          <w:rFonts w:hint="eastAsia"/>
-        </w:rPr>
-        <w:t>_</w:t>
-      </w:r>
-      <w:r>
-        <w:t>branch</w:t>
-      </w:r>
-      <w:proofErr w:type="spellEnd"/>
-      <w:r>
-        <w:t>:</w:t>
-      </w:r>
-      <w:r>
-        <w:rPr>
-          <w:rFonts w:hint="eastAsia"/>
-        </w:rPr>
-        <w:t>邓旋凯负责开发的分支</w:t>
-      </w:r>
-    </w:p>
-    <w:p>
-      <w:pPr>
-        <w:pStyle w:val="a3"/>
-        <w:ind w:left="420" w:firstLineChars="0" w:firstLine="0"/>
-        <w:jc w:val="left"/>
-        <w:rPr>
-          <w:rFonts w:hint="eastAsia"/>
-        </w:rPr>
-      </w:pPr>
-      <w:r>
-        <w:t>C</w:t>
-      </w:r>
-      <w:r>
-        <w:rPr>
-          <w:rFonts w:hint="eastAsia"/>
-        </w:rPr>
-        <w:t>hen:</w:t>
-      </w:r>
-      <w:r>
-        <w:rPr>
-          <w:rFonts w:hint="eastAsia"/>
-        </w:rPr>
-        <w:t>陈俊杰负责开发的分支</w:t>
+        <w:rPr>
+          <w:rFonts w:hint="eastAsia"/>
+        </w:rPr>
+        <w:t>版本控制，基线设置</w:t>
       </w:r>
     </w:p>
     <w:p>
@@ -2400,418 +2176,9 @@
         <w:rPr>
           <w:rFonts w:hint="eastAsia"/>
         </w:rPr>
-        <w:t>版本控制，基线设置</w:t>
-      </w:r>
-    </w:p>
-    <w:p>
-      <w:pPr>
-        <w:ind w:firstLineChars="150" w:firstLine="422"/>
-      </w:pPr>
-      <w:r>
-        <w:rPr>
-          <w:rFonts w:hint="eastAsia"/>
-          <w:b/>
-        </w:rPr>
-        <w:t>草稿</w:t>
-      </w:r>
-      <w:r>
-        <w:rPr>
-          <w:rFonts w:hint="eastAsia"/>
-        </w:rPr>
-        <w:t>：</w:t>
-      </w:r>
-      <w:proofErr w:type="gramStart"/>
-      <w:r>
-        <w:rPr>
-          <w:rFonts w:hint="eastAsia"/>
-        </w:rPr>
-        <w:t>v</w:t>
-      </w:r>
-      <w:r>
-        <w:t>0.1-.09</w:t>
-      </w:r>
-      <w:proofErr w:type="gramEnd"/>
-    </w:p>
-    <w:p>
-      <w:pPr>
-        <w:ind w:firstLineChars="150" w:firstLine="420"/>
-        <w:rPr>
-          <w:rFonts w:hint="eastAsia"/>
-        </w:rPr>
-      </w:pPr>
-      <w:r>
-        <w:rPr>
-          <w:rFonts w:hint="eastAsia"/>
-        </w:rPr>
-        <w:t>项目总体框架搭建</w:t>
-      </w:r>
-      <w:r>
-        <w:rPr>
-          <w:rFonts w:hint="eastAsia"/>
-        </w:rPr>
-        <w:t>设计</w:t>
-      </w:r>
-      <w:r>
-        <w:rPr>
-          <w:rFonts w:hint="eastAsia"/>
-        </w:rPr>
-        <w:t>v0.1</w:t>
-      </w:r>
-    </w:p>
-    <w:p>
-      <w:pPr>
-        <w:ind w:firstLineChars="150" w:firstLine="420"/>
-        <w:rPr>
-          <w:rFonts w:hint="eastAsia"/>
-        </w:rPr>
-      </w:pPr>
-      <w:r>
-        <w:rPr>
-          <w:rFonts w:hint="eastAsia"/>
-        </w:rPr>
-        <w:t>阅读功能的设计</w:t>
-      </w:r>
-      <w:r>
-        <w:rPr>
-          <w:rFonts w:hint="eastAsia"/>
-        </w:rPr>
-        <w:t>v0.1</w:t>
-      </w:r>
-    </w:p>
-    <w:p>
-      <w:pPr>
-        <w:ind w:firstLineChars="150" w:firstLine="420"/>
-        <w:rPr>
-          <w:rFonts w:hint="eastAsia"/>
-        </w:rPr>
-      </w:pPr>
-      <w:r>
-        <w:rPr>
-          <w:rFonts w:hint="eastAsia"/>
-        </w:rPr>
-        <w:t>笔记功能的设计</w:t>
-      </w:r>
-      <w:r>
-        <w:rPr>
-          <w:rFonts w:hint="eastAsia"/>
-        </w:rPr>
-        <w:t>v0.2</w:t>
-      </w:r>
-      <w:r>
-        <w:t>-0.4</w:t>
-      </w:r>
-    </w:p>
-    <w:p>
-      <w:pPr>
-        <w:ind w:firstLineChars="150" w:firstLine="420"/>
-        <w:rPr>
-          <w:rFonts w:hint="eastAsia"/>
-        </w:rPr>
-      </w:pPr>
-      <w:r>
-        <w:rPr>
-          <w:rFonts w:hint="eastAsia"/>
-        </w:rPr>
-        <w:t>用户登录功能设计</w:t>
-      </w:r>
-      <w:r>
-        <w:rPr>
-          <w:rFonts w:hint="eastAsia"/>
-        </w:rPr>
-        <w:t>v0.5</w:t>
-      </w:r>
-    </w:p>
-    <w:p>
-      <w:pPr>
-        <w:ind w:firstLineChars="150" w:firstLine="420"/>
-        <w:rPr>
-          <w:rFonts w:hint="eastAsia"/>
-        </w:rPr>
-      </w:pPr>
-      <w:r>
-        <w:rPr>
-          <w:rFonts w:hint="eastAsia"/>
-        </w:rPr>
-        <w:t>商城功能设计</w:t>
-      </w:r>
-      <w:r>
-        <w:rPr>
-          <w:rFonts w:hint="eastAsia"/>
-        </w:rPr>
-        <w:t>v0.6-0.7</w:t>
-      </w:r>
-    </w:p>
-    <w:p>
-      <w:pPr>
-        <w:ind w:firstLineChars="150" w:firstLine="420"/>
-        <w:rPr>
-          <w:rFonts w:hint="eastAsia"/>
-        </w:rPr>
-      </w:pPr>
-      <w:r>
-        <w:rPr>
-          <w:rFonts w:hint="eastAsia"/>
-        </w:rPr>
-        <w:t>笔记分享功能设计</w:t>
-      </w:r>
-      <w:r>
-        <w:rPr>
-          <w:rFonts w:hint="eastAsia"/>
-        </w:rPr>
-        <w:t>v0.8-0.9</w:t>
-      </w:r>
-    </w:p>
-    <w:p>
-      <w:pPr>
-        <w:ind w:firstLineChars="150" w:firstLine="422"/>
-        <w:rPr>
-          <w:b/>
-        </w:rPr>
-      </w:pPr>
-      <w:r>
-        <w:rPr>
-          <w:rFonts w:hint="eastAsia"/>
-          <w:b/>
-        </w:rPr>
-        <w:t>正在修改：</w:t>
-      </w:r>
-      <w:proofErr w:type="gramStart"/>
-      <w:r>
-        <w:rPr>
-          <w:rFonts w:hint="eastAsia"/>
-          <w:b/>
-        </w:rPr>
-        <w:t>v</w:t>
-      </w:r>
-      <w:r>
-        <w:rPr>
-          <w:b/>
-        </w:rPr>
-        <w:t>1.0-v2.5</w:t>
-      </w:r>
-      <w:proofErr w:type="gramEnd"/>
-    </w:p>
-    <w:p>
-      <w:pPr>
-        <w:ind w:firstLineChars="150" w:firstLine="420"/>
-        <w:rPr>
-          <w:rFonts w:hint="eastAsia"/>
-        </w:rPr>
-      </w:pPr>
-      <w:r>
-        <w:rPr>
-          <w:rFonts w:hint="eastAsia"/>
-        </w:rPr>
-        <w:t>阅读功能的</w:t>
-      </w:r>
-      <w:r>
-        <w:rPr>
-          <w:rFonts w:hint="eastAsia"/>
-        </w:rPr>
-        <w:t>完成</w:t>
-      </w:r>
-      <w:r>
-        <w:rPr>
-          <w:rFonts w:hint="eastAsia"/>
-        </w:rPr>
-        <w:t>v1</w:t>
-      </w:r>
-      <w:r>
-        <w:rPr>
-          <w:rFonts w:hint="eastAsia"/>
-        </w:rPr>
-        <w:t>.1</w:t>
-      </w:r>
-      <w:r>
-        <w:rPr>
-          <w:rFonts w:hint="eastAsia"/>
-        </w:rPr>
-        <w:t>-1.3</w:t>
-      </w:r>
-    </w:p>
-    <w:p>
-      <w:pPr>
-        <w:ind w:firstLineChars="150" w:firstLine="420"/>
-        <w:rPr>
-          <w:rFonts w:hint="eastAsia"/>
-        </w:rPr>
-      </w:pPr>
-      <w:r>
-        <w:rPr>
-          <w:rFonts w:hint="eastAsia"/>
-        </w:rPr>
-        <w:t>笔记功能的</w:t>
-      </w:r>
-      <w:r>
-        <w:rPr>
-          <w:rFonts w:hint="eastAsia"/>
-        </w:rPr>
-        <w:t>完成</w:t>
-      </w:r>
-      <w:r>
-        <w:rPr>
-          <w:rFonts w:hint="eastAsia"/>
-        </w:rPr>
-        <w:t>v1.4</w:t>
-      </w:r>
-      <w:r>
-        <w:t>-1.7</w:t>
-      </w:r>
-    </w:p>
-    <w:p>
-      <w:pPr>
-        <w:ind w:firstLineChars="150" w:firstLine="420"/>
-        <w:rPr>
-          <w:rFonts w:hint="eastAsia"/>
-        </w:rPr>
-      </w:pPr>
-      <w:r>
-        <w:rPr>
-          <w:rFonts w:hint="eastAsia"/>
-        </w:rPr>
-        <w:t>用户登录</w:t>
-      </w:r>
-      <w:r>
-        <w:rPr>
-          <w:rFonts w:hint="eastAsia"/>
-        </w:rPr>
-        <w:t>模块完成</w:t>
-      </w:r>
-      <w:r>
-        <w:rPr>
-          <w:rFonts w:hint="eastAsia"/>
-        </w:rPr>
-        <w:t>v1.8-1.9</w:t>
-      </w:r>
-    </w:p>
-    <w:p>
-      <w:pPr>
-        <w:ind w:firstLineChars="150" w:firstLine="420"/>
-        <w:rPr>
-          <w:rFonts w:hint="eastAsia"/>
-        </w:rPr>
-      </w:pPr>
-      <w:r>
-        <w:rPr>
-          <w:rFonts w:hint="eastAsia"/>
-        </w:rPr>
-        <w:t>商城</w:t>
-      </w:r>
-      <w:r>
-        <w:rPr>
-          <w:rFonts w:hint="eastAsia"/>
-        </w:rPr>
-        <w:t>模块完成</w:t>
-      </w:r>
-      <w:r>
-        <w:rPr>
-          <w:rFonts w:hint="eastAsia"/>
-        </w:rPr>
-        <w:t>v</w:t>
-      </w:r>
-      <w:r>
-        <w:rPr>
-          <w:rFonts w:hint="eastAsia"/>
-        </w:rPr>
-        <w:t>1.9-2.1</w:t>
-      </w:r>
-    </w:p>
-    <w:p>
-      <w:pPr>
-        <w:ind w:firstLineChars="150" w:firstLine="420"/>
-        <w:rPr>
-          <w:rFonts w:hint="eastAsia"/>
-        </w:rPr>
-      </w:pPr>
-      <w:r>
-        <w:rPr>
-          <w:rFonts w:hint="eastAsia"/>
-        </w:rPr>
-        <w:t>笔记分享功能</w:t>
-      </w:r>
-      <w:r>
-        <w:rPr>
-          <w:rFonts w:hint="eastAsia"/>
-        </w:rPr>
-        <w:t>完成</w:t>
-      </w:r>
-      <w:r>
-        <w:rPr>
-          <w:rFonts w:hint="eastAsia"/>
-        </w:rPr>
-        <w:t>v</w:t>
-      </w:r>
-      <w:r>
-        <w:rPr>
-          <w:rFonts w:hint="eastAsia"/>
-        </w:rPr>
-        <w:t>2.2-2.5</w:t>
-      </w:r>
-    </w:p>
-    <w:p>
-      <w:pPr>
-        <w:ind w:firstLineChars="150" w:firstLine="420"/>
-      </w:pPr>
-    </w:p>
-    <w:p>
-      <w:pPr>
-        <w:ind w:firstLineChars="150" w:firstLine="422"/>
-        <w:rPr>
-          <w:b/>
-        </w:rPr>
-      </w:pPr>
-      <w:r>
-        <w:rPr>
-          <w:rFonts w:hint="eastAsia"/>
-          <w:b/>
-        </w:rPr>
-        <w:t>正式发布</w:t>
-      </w:r>
-      <w:r>
-        <w:rPr>
-          <w:rFonts w:hint="eastAsia"/>
-          <w:b/>
-        </w:rPr>
-        <w:t>: v</w:t>
-      </w:r>
-      <w:r>
-        <w:rPr>
-          <w:b/>
-        </w:rPr>
-        <w:t>2.6</w:t>
-      </w:r>
-      <w:r>
-        <w:rPr>
-          <w:b/>
-        </w:rPr>
-        <w:t>-</w:t>
-      </w:r>
-      <w:r>
-        <w:rPr>
-          <w:b/>
-        </w:rPr>
-        <w:t>。。。</w:t>
-      </w:r>
-    </w:p>
-    <w:p>
-      <w:pPr>
-        <w:ind w:firstLineChars="150" w:firstLine="420"/>
-        <w:rPr>
-          <w:rFonts w:hint="eastAsia"/>
-        </w:rPr>
-      </w:pPr>
-    </w:p>
-    <w:p>
-      <w:pPr>
-        <w:pStyle w:val="a3"/>
-        <w:ind w:left="420" w:firstLineChars="0" w:firstLine="0"/>
-        <w:jc w:val="left"/>
-        <w:rPr>
-          <w:rFonts w:hint="eastAsia"/>
-        </w:rPr>
-      </w:pPr>
-      <w:bookmarkStart w:id="0" w:name="_GoBack"/>
-      <w:bookmarkEnd w:id="0"/>
+        <w:lastRenderedPageBreak/>
+        <w:t>变更控制规则</w:t>
+      </w:r>
     </w:p>
     <w:p>
       <w:pPr>
@@ -2827,317 +2194,8 @@
         <w:rPr>
           <w:rFonts w:hint="eastAsia"/>
         </w:rPr>
-        <w:t>变更控制规则</w:t>
-      </w:r>
-    </w:p>
-    <w:p>
-      <w:pPr>
-        <w:pStyle w:val="a3"/>
-        <w:ind w:left="420" w:firstLine="560"/>
-        <w:jc w:val="left"/>
-        <w:rPr>
-          <w:rFonts w:hint="eastAsia"/>
-        </w:rPr>
-      </w:pPr>
-      <w:r>
-        <w:rPr>
-          <w:rFonts w:hint="eastAsia"/>
-        </w:rPr>
-        <w:t>修改处于“草稿”状态的配置项不算是“变更”，修改者按照版本控制规则执行即可。</w:t>
-      </w:r>
-      <w:r>
-        <w:rPr>
-          <w:rFonts w:hint="eastAsia"/>
-        </w:rPr>
-        <w:t> </w:t>
-      </w:r>
-    </w:p>
-    <w:p>
-      <w:pPr>
-        <w:pStyle w:val="a3"/>
-        <w:ind w:left="420" w:firstLine="560"/>
-        <w:jc w:val="left"/>
-      </w:pPr>
-      <w:r>
-        <w:rPr>
-          <w:rFonts w:hint="eastAsia"/>
-        </w:rPr>
-        <w:t>当配置项的状态成为“正式发布”</w:t>
-      </w:r>
-      <w:r>
-        <w:rPr>
-          <w:rFonts w:hint="eastAsia"/>
-        </w:rPr>
-        <w:t>,</w:t>
-      </w:r>
-      <w:r>
-        <w:rPr>
-          <w:rFonts w:hint="eastAsia"/>
-        </w:rPr>
-        <w:t>或者被“冻结”后，此时任何人都不能随意修改，必须根据申请执行变更的规则执行</w:t>
-      </w:r>
-    </w:p>
-    <w:p>
-      <w:pPr>
-        <w:pStyle w:val="a3"/>
-        <w:ind w:left="420" w:firstLine="560"/>
-        <w:jc w:val="left"/>
-        <w:rPr>
-          <w:rFonts w:hint="eastAsia"/>
-          <w:color w:val="FF0000"/>
-        </w:rPr>
-      </w:pPr>
-      <w:r>
-        <w:rPr>
-          <w:rFonts w:hint="eastAsia"/>
-          <w:color w:val="FF0000"/>
-        </w:rPr>
-        <w:t>（此段文字摘自网络，我没看懂。是不是应该再写些啥的。。。）</w:t>
-      </w:r>
-    </w:p>
-    <w:p>
-      <w:pPr>
-        <w:pStyle w:val="a3"/>
-        <w:numPr>
-          <w:ilvl w:val="0"/>
-          <w:numId w:val="4"/>
-        </w:numPr>
-        <w:ind w:firstLineChars="0"/>
-        <w:jc w:val="left"/>
-      </w:pPr>
-      <w:r>
-        <w:rPr>
-          <w:rFonts w:hint="eastAsia"/>
-        </w:rPr>
         <w:t>用户权限管理</w:t>
       </w:r>
-    </w:p>
-    <w:p>
-      <w:pPr>
-        <w:pStyle w:val="a3"/>
-        <w:ind w:left="420" w:firstLineChars="0" w:firstLine="0"/>
-        <w:jc w:val="left"/>
-        <w:rPr>
-          <w:rFonts w:hint="eastAsia"/>
-        </w:rPr>
-      </w:pPr>
-      <w:r>
-        <w:rPr>
-          <w:rFonts w:hint="eastAsia"/>
-        </w:rPr>
-        <w:t>邓旋凯</w:t>
-      </w:r>
-      <w:r>
-        <w:rPr>
-          <w:rFonts w:hint="eastAsia"/>
-        </w:rPr>
-        <w:t>:</w:t>
-      </w:r>
-    </w:p>
-    <w:p>
-      <w:pPr>
-        <w:pStyle w:val="a3"/>
-        <w:numPr>
-          <w:ilvl w:val="0"/>
-          <w:numId w:val="11"/>
-        </w:numPr>
-        <w:ind w:firstLineChars="0"/>
-        <w:jc w:val="left"/>
-      </w:pPr>
-      <w:r>
-        <w:rPr>
-          <w:rFonts w:hint="eastAsia"/>
-        </w:rPr>
-        <w:t>界面开发</w:t>
-      </w:r>
-    </w:p>
-    <w:p>
-      <w:pPr>
-        <w:pStyle w:val="a3"/>
-        <w:numPr>
-          <w:ilvl w:val="0"/>
-          <w:numId w:val="11"/>
-        </w:numPr>
-        <w:ind w:firstLineChars="0"/>
-        <w:jc w:val="left"/>
-      </w:pPr>
-      <w:r>
-        <w:rPr>
-          <w:rFonts w:hint="eastAsia"/>
-        </w:rPr>
-        <w:t>书籍</w:t>
-      </w:r>
-      <w:r>
-        <w:t>&amp;</w:t>
-      </w:r>
-      <w:r>
-        <w:rPr>
-          <w:rFonts w:hint="eastAsia"/>
-        </w:rPr>
-        <w:t>笔记显示模块</w:t>
-      </w:r>
-    </w:p>
-    <w:p>
-      <w:pPr>
-        <w:pStyle w:val="a3"/>
-        <w:numPr>
-          <w:ilvl w:val="0"/>
-          <w:numId w:val="11"/>
-        </w:numPr>
-        <w:ind w:firstLineChars="0"/>
-        <w:jc w:val="left"/>
-      </w:pPr>
-      <w:r>
-        <w:rPr>
-          <w:rFonts w:hint="eastAsia"/>
-        </w:rPr>
-        <w:t>网络传输模块</w:t>
-      </w:r>
-    </w:p>
-    <w:p>
-      <w:pPr>
-        <w:pStyle w:val="a3"/>
-        <w:numPr>
-          <w:ilvl w:val="0"/>
-          <w:numId w:val="11"/>
-        </w:numPr>
-        <w:ind w:firstLineChars="0"/>
-        <w:jc w:val="left"/>
-        <w:rPr>
-          <w:rFonts w:hint="eastAsia"/>
-        </w:rPr>
-      </w:pPr>
-      <w:r>
-        <w:rPr>
-          <w:rFonts w:hint="eastAsia"/>
-        </w:rPr>
-        <w:t>商城模块</w:t>
-      </w:r>
-    </w:p>
-    <w:p>
-      <w:pPr>
-        <w:ind w:left="420"/>
-        <w:jc w:val="left"/>
-        <w:rPr>
-          <w:rFonts w:hint="eastAsia"/>
-        </w:rPr>
-      </w:pPr>
-      <w:r>
-        <w:rPr>
-          <w:rFonts w:hint="eastAsia"/>
-        </w:rPr>
-        <w:t>陈俊杰</w:t>
-      </w:r>
-      <w:r>
-        <w:rPr>
-          <w:rFonts w:hint="eastAsia"/>
-        </w:rPr>
-        <w:t>:</w:t>
-      </w:r>
-    </w:p>
-    <w:p>
-      <w:pPr>
-        <w:pStyle w:val="a3"/>
-        <w:numPr>
-          <w:ilvl w:val="0"/>
-          <w:numId w:val="12"/>
-        </w:numPr>
-        <w:ind w:firstLineChars="0"/>
-        <w:jc w:val="left"/>
-      </w:pPr>
-      <w:r>
-        <w:rPr>
-          <w:rFonts w:hint="eastAsia"/>
-        </w:rPr>
-        <w:t>界面开发</w:t>
-      </w:r>
-    </w:p>
-    <w:p>
-      <w:pPr>
-        <w:pStyle w:val="a3"/>
-        <w:numPr>
-          <w:ilvl w:val="0"/>
-          <w:numId w:val="12"/>
-        </w:numPr>
-        <w:ind w:firstLineChars="0"/>
-        <w:jc w:val="left"/>
-      </w:pPr>
-      <w:r>
-        <w:rPr>
-          <w:rFonts w:hint="eastAsia"/>
-        </w:rPr>
-        <w:t> </w:t>
-      </w:r>
-      <w:r>
-        <w:rPr>
-          <w:rFonts w:hint="eastAsia"/>
-        </w:rPr>
-        <w:t>用户登录模块</w:t>
-      </w:r>
-    </w:p>
-    <w:p>
-      <w:pPr>
-        <w:pStyle w:val="a3"/>
-        <w:numPr>
-          <w:ilvl w:val="0"/>
-          <w:numId w:val="12"/>
-        </w:numPr>
-        <w:ind w:firstLineChars="0"/>
-        <w:jc w:val="left"/>
-        <w:rPr>
-          <w:rFonts w:hint="eastAsia"/>
-        </w:rPr>
-      </w:pPr>
-      <w:r>
-        <w:rPr>
-          <w:rFonts w:hint="eastAsia"/>
-        </w:rPr>
-        <w:t>商城模块</w:t>
-      </w:r>
-    </w:p>
-    <w:p>
-      <w:pPr>
-        <w:pStyle w:val="a3"/>
-        <w:numPr>
-          <w:ilvl w:val="0"/>
-          <w:numId w:val="12"/>
-        </w:numPr>
-        <w:ind w:firstLineChars="0"/>
-        <w:jc w:val="left"/>
-      </w:pPr>
-      <w:r>
-        <w:rPr>
-          <w:rFonts w:hint="eastAsia"/>
-        </w:rPr>
-        <w:t>配置库的日常操作和维护；</w:t>
-      </w:r>
-    </w:p>
-    <w:p>
-      <w:pPr>
-        <w:pStyle w:val="a3"/>
-        <w:numPr>
-          <w:ilvl w:val="0"/>
-          <w:numId w:val="12"/>
-        </w:numPr>
-        <w:ind w:firstLineChars="0"/>
-        <w:jc w:val="left"/>
-      </w:pPr>
-      <w:r>
-        <w:rPr>
-          <w:rFonts w:hint="eastAsia"/>
-        </w:rPr>
-        <w:lastRenderedPageBreak/>
-        <w:t>负责软件变更的测试验证。</w:t>
-      </w:r>
-    </w:p>
-    <w:p>
-      <w:pPr>
-        <w:ind w:left="420"/>
-        <w:jc w:val="left"/>
-        <w:rPr>
-          <w:rFonts w:hint="eastAsia"/>
-        </w:rPr>
-      </w:pPr>
     </w:p>
     <w:sectPr>
       <w:pgSz w:w="11906" w:h="16838"/>
@@ -3151,7 +2209,7 @@
 
 <file path=word/numbering.xml><?xml version="1.0" encoding="utf-8"?>
 <w:numbering xmlns:wpc="http://schemas.microsoft.com/office/word/2010/wordprocessingCanvas" xmlns:mc="http://schemas.openxmlformats.org/markup-compatibility/2006" xmlns:o="urn:schemas-microsoft-com:office:office" xmlns:r="http://schemas.openxmlformats.org/officeDocument/2006/relationships" xmlns:m="http://schemas.openxmlformats.org/officeDocument/2006/math" xmlns:v="urn:schemas-microsoft-com:vml" xmlns:wp14="http://schemas.microsoft.com/office/word/2010/wordprocessingDrawing" xmlns:wp="http://schemas.openxmlformats.org/drawingml/2006/wordprocessingDrawing" xmlns:w10="urn:schemas-microsoft-com:office:word" xmlns:w="http://schemas.openxmlformats.org/wordprocessingml/2006/main" xmlns:w14="http://schemas.microsoft.com/office/word/2010/wordml" xmlns:w15="http://schemas.microsoft.com/office/word/2012/wordml" xmlns:wpg="http://schemas.microsoft.com/office/word/2010/wordprocessingGroup" xmlns:wpi="http://schemas.microsoft.com/office/word/2010/wordprocessingInk" xmlns:wne="http://schemas.microsoft.com/office/word/2006/wordml" xmlns:wps="http://schemas.microsoft.com/office/word/2010/wordprocessingShape" mc:Ignorable="w14 w15 wp14">
-  <w:abstractNum w:abstractNumId="0" w15:restartNumberingAfterBreak="0">
+  <w:abstractNum w:abstractNumId="0">
     <w:nsid w:val="13AD1A3F"/>
     <w:multiLevelType w:val="hybridMultilevel"/>
     <w:tmpl w:val="31CE00FA"/>
@@ -3240,7 +2298,7 @@
       </w:pPr>
     </w:lvl>
   </w:abstractNum>
-  <w:abstractNum w:abstractNumId="1" w15:restartNumberingAfterBreak="0">
+  <w:abstractNum w:abstractNumId="1">
     <w:nsid w:val="18AD5A68"/>
     <w:multiLevelType w:val="hybridMultilevel"/>
     <w:tmpl w:val="B4964FAA"/>
@@ -3329,7 +2387,7 @@
       </w:pPr>
     </w:lvl>
   </w:abstractNum>
-  <w:abstractNum w:abstractNumId="2" w15:restartNumberingAfterBreak="0">
+  <w:abstractNum w:abstractNumId="2">
     <w:nsid w:val="18F64601"/>
     <w:multiLevelType w:val="hybridMultilevel"/>
     <w:tmpl w:val="D2908E6A"/>
@@ -3415,7 +2473,7 @@
       </w:pPr>
     </w:lvl>
   </w:abstractNum>
-  <w:abstractNum w:abstractNumId="3" w15:restartNumberingAfterBreak="0">
+  <w:abstractNum w:abstractNumId="3">
     <w:nsid w:val="34060BF7"/>
     <w:multiLevelType w:val="hybridMultilevel"/>
     <w:tmpl w:val="B06EE368"/>
@@ -3504,7 +2562,7 @@
       </w:pPr>
     </w:lvl>
   </w:abstractNum>
-  <w:abstractNum w:abstractNumId="4" w15:restartNumberingAfterBreak="0">
+  <w:abstractNum w:abstractNumId="4">
     <w:nsid w:val="42421506"/>
     <w:multiLevelType w:val="hybridMultilevel"/>
     <w:tmpl w:val="C630B788"/>
@@ -3593,7 +2651,7 @@
       </w:pPr>
     </w:lvl>
   </w:abstractNum>
-  <w:abstractNum w:abstractNumId="5" w15:restartNumberingAfterBreak="0">
+  <w:abstractNum w:abstractNumId="5">
     <w:nsid w:val="4DF20AB5"/>
     <w:multiLevelType w:val="hybridMultilevel"/>
     <w:tmpl w:val="E11A58AE"/>
@@ -3683,96 +2741,7 @@
       </w:pPr>
     </w:lvl>
   </w:abstractNum>
-  <w:abstractNum w:abstractNumId="6" w15:restartNumberingAfterBreak="0">
-    <w:nsid w:val="4E512F4D"/>
-    <w:multiLevelType w:val="hybridMultilevel"/>
-    <w:tmpl w:val="7640F5A6"/>
-    <w:lvl w:ilvl="0" w:tplc="98A813F2">
-      <w:start w:val="1"/>
-      <w:numFmt w:val="decimal"/>
-      <w:lvlText w:val="%1）"/>
-      <w:lvlJc w:val="left"/>
-      <w:pPr>
-        <w:ind w:left="1140" w:hanging="720"/>
-      </w:pPr>
-      <w:rPr>
-        <w:rFonts w:hint="default"/>
-      </w:rPr>
-    </w:lvl>
-    <w:lvl w:ilvl="1" w:tplc="04090019" w:tentative="1">
-      <w:start w:val="1"/>
-      <w:numFmt w:val="lowerLetter"/>
-      <w:lvlText w:val="%2)"/>
-      <w:lvlJc w:val="left"/>
-      <w:pPr>
-        <w:ind w:left="1260" w:hanging="420"/>
-      </w:pPr>
-    </w:lvl>
-    <w:lvl w:ilvl="2" w:tplc="0409001B" w:tentative="1">
-      <w:start w:val="1"/>
-      <w:numFmt w:val="lowerRoman"/>
-      <w:lvlText w:val="%3."/>
-      <w:lvlJc w:val="right"/>
-      <w:pPr>
-        <w:ind w:left="1680" w:hanging="420"/>
-      </w:pPr>
-    </w:lvl>
-    <w:lvl w:ilvl="3" w:tplc="0409000F" w:tentative="1">
-      <w:start w:val="1"/>
-      <w:numFmt w:val="decimal"/>
-      <w:lvlText w:val="%4."/>
-      <w:lvlJc w:val="left"/>
-      <w:pPr>
-        <w:ind w:left="2100" w:hanging="420"/>
-      </w:pPr>
-    </w:lvl>
-    <w:lvl w:ilvl="4" w:tplc="04090019" w:tentative="1">
-      <w:start w:val="1"/>
-      <w:numFmt w:val="lowerLetter"/>
-      <w:lvlText w:val="%5)"/>
-      <w:lvlJc w:val="left"/>
-      <w:pPr>
-        <w:ind w:left="2520" w:hanging="420"/>
-      </w:pPr>
-    </w:lvl>
-    <w:lvl w:ilvl="5" w:tplc="0409001B" w:tentative="1">
-      <w:start w:val="1"/>
-      <w:numFmt w:val="lowerRoman"/>
-      <w:lvlText w:val="%6."/>
-      <w:lvlJc w:val="right"/>
-      <w:pPr>
-        <w:ind w:left="2940" w:hanging="420"/>
-      </w:pPr>
-    </w:lvl>
-    <w:lvl w:ilvl="6" w:tplc="0409000F" w:tentative="1">
-      <w:start w:val="1"/>
-      <w:numFmt w:val="decimal"/>
-      <w:lvlText w:val="%7."/>
-      <w:lvlJc w:val="left"/>
-      <w:pPr>
-        <w:ind w:left="3360" w:hanging="420"/>
-      </w:pPr>
-    </w:lvl>
-    <w:lvl w:ilvl="7" w:tplc="04090019" w:tentative="1">
-      <w:start w:val="1"/>
-      <w:numFmt w:val="lowerLetter"/>
-      <w:lvlText w:val="%8)"/>
-      <w:lvlJc w:val="left"/>
-      <w:pPr>
-        <w:ind w:left="3780" w:hanging="420"/>
-      </w:pPr>
-    </w:lvl>
-    <w:lvl w:ilvl="8" w:tplc="0409001B" w:tentative="1">
-      <w:start w:val="1"/>
-      <w:numFmt w:val="lowerRoman"/>
-      <w:lvlText w:val="%9."/>
-      <w:lvlJc w:val="right"/>
-      <w:pPr>
-        <w:ind w:left="4200" w:hanging="420"/>
-      </w:pPr>
-    </w:lvl>
-  </w:abstractNum>
-  <w:abstractNum w:abstractNumId="7" w15:restartNumberingAfterBreak="0">
+  <w:abstractNum w:abstractNumId="6">
     <w:nsid w:val="5C1C6AAF"/>
     <w:multiLevelType w:val="hybridMultilevel"/>
     <w:tmpl w:val="351CF144"/>
@@ -3861,7 +2830,7 @@
       </w:pPr>
     </w:lvl>
   </w:abstractNum>
-  <w:abstractNum w:abstractNumId="8" w15:restartNumberingAfterBreak="0">
+  <w:abstractNum w:abstractNumId="7">
     <w:nsid w:val="5CF61B59"/>
     <w:multiLevelType w:val="hybridMultilevel"/>
     <w:tmpl w:val="9A3C93E0"/>
@@ -3951,7 +2920,7 @@
       </w:pPr>
     </w:lvl>
   </w:abstractNum>
-  <w:abstractNum w:abstractNumId="9" w15:restartNumberingAfterBreak="0">
+  <w:abstractNum w:abstractNumId="8">
     <w:nsid w:val="5F6868A4"/>
     <w:multiLevelType w:val="hybridMultilevel"/>
     <w:tmpl w:val="3CC85836"/>
@@ -4037,7 +3006,7 @@
       </w:pPr>
     </w:lvl>
   </w:abstractNum>
-  <w:abstractNum w:abstractNumId="10" w15:restartNumberingAfterBreak="0">
+  <w:abstractNum w:abstractNumId="9">
     <w:nsid w:val="69A5246B"/>
     <w:multiLevelType w:val="hybridMultilevel"/>
     <w:tmpl w:val="B06EE368"/>
@@ -4123,95 +3092,6 @@
       <w:lvlJc w:val="right"/>
       <w:pPr>
         <w:ind w:left="4065" w:hanging="420"/>
-      </w:pPr>
-    </w:lvl>
-  </w:abstractNum>
-  <w:abstractNum w:abstractNumId="11" w15:restartNumberingAfterBreak="0">
-    <w:nsid w:val="78AF2064"/>
-    <w:multiLevelType w:val="hybridMultilevel"/>
-    <w:tmpl w:val="9C668BDA"/>
-    <w:lvl w:ilvl="0" w:tplc="EA042EEC">
-      <w:start w:val="1"/>
-      <w:numFmt w:val="decimal"/>
-      <w:lvlText w:val="%1）"/>
-      <w:lvlJc w:val="left"/>
-      <w:pPr>
-        <w:ind w:left="1140" w:hanging="720"/>
-      </w:pPr>
-      <w:rPr>
-        <w:rFonts w:hint="default"/>
-      </w:rPr>
-    </w:lvl>
-    <w:lvl w:ilvl="1" w:tplc="04090019" w:tentative="1">
-      <w:start w:val="1"/>
-      <w:numFmt w:val="lowerLetter"/>
-      <w:lvlText w:val="%2)"/>
-      <w:lvlJc w:val="left"/>
-      <w:pPr>
-        <w:ind w:left="1260" w:hanging="420"/>
-      </w:pPr>
-    </w:lvl>
-    <w:lvl w:ilvl="2" w:tplc="0409001B" w:tentative="1">
-      <w:start w:val="1"/>
-      <w:numFmt w:val="lowerRoman"/>
-      <w:lvlText w:val="%3."/>
-      <w:lvlJc w:val="right"/>
-      <w:pPr>
-        <w:ind w:left="1680" w:hanging="420"/>
-      </w:pPr>
-    </w:lvl>
-    <w:lvl w:ilvl="3" w:tplc="0409000F" w:tentative="1">
-      <w:start w:val="1"/>
-      <w:numFmt w:val="decimal"/>
-      <w:lvlText w:val="%4."/>
-      <w:lvlJc w:val="left"/>
-      <w:pPr>
-        <w:ind w:left="2100" w:hanging="420"/>
-      </w:pPr>
-    </w:lvl>
-    <w:lvl w:ilvl="4" w:tplc="04090019" w:tentative="1">
-      <w:start w:val="1"/>
-      <w:numFmt w:val="lowerLetter"/>
-      <w:lvlText w:val="%5)"/>
-      <w:lvlJc w:val="left"/>
-      <w:pPr>
-        <w:ind w:left="2520" w:hanging="420"/>
-      </w:pPr>
-    </w:lvl>
-    <w:lvl w:ilvl="5" w:tplc="0409001B" w:tentative="1">
-      <w:start w:val="1"/>
-      <w:numFmt w:val="lowerRoman"/>
-      <w:lvlText w:val="%6."/>
-      <w:lvlJc w:val="right"/>
-      <w:pPr>
-        <w:ind w:left="2940" w:hanging="420"/>
-      </w:pPr>
-    </w:lvl>
-    <w:lvl w:ilvl="6" w:tplc="0409000F" w:tentative="1">
-      <w:start w:val="1"/>
-      <w:numFmt w:val="decimal"/>
-      <w:lvlText w:val="%7."/>
-      <w:lvlJc w:val="left"/>
-      <w:pPr>
-        <w:ind w:left="3360" w:hanging="420"/>
-      </w:pPr>
-    </w:lvl>
-    <w:lvl w:ilvl="7" w:tplc="04090019" w:tentative="1">
-      <w:start w:val="1"/>
-      <w:numFmt w:val="lowerLetter"/>
-      <w:lvlText w:val="%8)"/>
-      <w:lvlJc w:val="left"/>
-      <w:pPr>
-        <w:ind w:left="3780" w:hanging="420"/>
-      </w:pPr>
-    </w:lvl>
-    <w:lvl w:ilvl="8" w:tplc="0409001B" w:tentative="1">
-      <w:start w:val="1"/>
-      <w:numFmt w:val="lowerRoman"/>
-      <w:lvlText w:val="%9."/>
-      <w:lvlJc w:val="right"/>
-      <w:pPr>
-        <w:ind w:left="4200" w:hanging="420"/>
       </w:pPr>
     </w:lvl>
   </w:abstractNum>
@@ -4222,19 +3102,19 @@
     <w:abstractNumId w:val="0"/>
   </w:num>
   <w:num w:numId="3">
-    <w:abstractNumId w:val="9"/>
+    <w:abstractNumId w:val="8"/>
   </w:num>
   <w:num w:numId="4">
     <w:abstractNumId w:val="2"/>
   </w:num>
   <w:num w:numId="5">
-    <w:abstractNumId w:val="7"/>
+    <w:abstractNumId w:val="6"/>
   </w:num>
   <w:num w:numId="6">
     <w:abstractNumId w:val="4"/>
   </w:num>
   <w:num w:numId="7">
-    <w:abstractNumId w:val="8"/>
+    <w:abstractNumId w:val="7"/>
   </w:num>
   <w:num w:numId="8">
     <w:abstractNumId w:val="5"/>
@@ -4243,13 +3123,7 @@
     <w:abstractNumId w:val="3"/>
   </w:num>
   <w:num w:numId="10">
-    <w:abstractNumId w:val="10"/>
-  </w:num>
-  <w:num w:numId="11">
-    <w:abstractNumId w:val="11"/>
-  </w:num>
-  <w:num w:numId="12">
-    <w:abstractNumId w:val="6"/>
+    <w:abstractNumId w:val="9"/>
   </w:num>
 </w:numbering>
 </file>

</xml_diff>